<commit_message>
update outline and ppt
</commit_message>
<xml_diff>
--- a/materials/outline.docx
+++ b/materials/outline.docx
@@ -7292,7 +7292,16 @@
                 <w:sz w:val="22"/>
                 <w:szCs w:val="22"/>
               </w:rPr>
-              <w:t xml:space="preserve"> 文件编辑（使用Vim）</w:t>
+              <w:t xml:space="preserve"> </w:t>
+            </w:r>
+            <w:r>
+              <w:rPr>
+                <w:rFonts w:ascii="等线" w:eastAsia="等线" w:hAnsi="等线" w:hint="eastAsia"/>
+                <w:color w:val="000000"/>
+                <w:sz w:val="22"/>
+                <w:szCs w:val="22"/>
+              </w:rPr>
+              <w:t>软件安装与卸载</w:t>
             </w:r>
           </w:p>
         </w:tc>
@@ -7410,7 +7419,7 @@
                 <w:sz w:val="22"/>
                 <w:szCs w:val="22"/>
               </w:rPr>
-              <w:t xml:space="preserve">第七章 </w:t>
+              <w:t>第七章</w:t>
             </w:r>
             <w:r>
               <w:rPr>
@@ -7419,7 +7428,16 @@
                 <w:sz w:val="22"/>
                 <w:szCs w:val="22"/>
               </w:rPr>
-              <w:t>文件管理</w:t>
+              <w:t xml:space="preserve"> </w:t>
+            </w:r>
+            <w:r>
+              <w:rPr>
+                <w:rFonts w:ascii="等线" w:eastAsia="等线" w:hAnsi="等线" w:hint="eastAsia"/>
+                <w:color w:val="000000"/>
+                <w:sz w:val="22"/>
+                <w:szCs w:val="22"/>
+              </w:rPr>
+              <w:t>文件编辑</w:t>
             </w:r>
           </w:p>
         </w:tc>
@@ -7546,7 +7564,7 @@
                 <w:sz w:val="22"/>
                 <w:szCs w:val="22"/>
               </w:rPr>
-              <w:t>进程管理</w:t>
+              <w:t>文件管理</w:t>
             </w:r>
           </w:p>
         </w:tc>
@@ -7674,7 +7692,16 @@
                 <w:sz w:val="22"/>
                 <w:szCs w:val="22"/>
               </w:rPr>
-              <w:t xml:space="preserve"> 网络配置</w:t>
+              <w:t xml:space="preserve"> </w:t>
+            </w:r>
+            <w:r>
+              <w:rPr>
+                <w:rFonts w:ascii="等线" w:eastAsia="等线" w:hAnsi="等线" w:hint="eastAsia"/>
+                <w:color w:val="000000"/>
+                <w:sz w:val="22"/>
+                <w:szCs w:val="22"/>
+              </w:rPr>
+              <w:t>进程管理</w:t>
             </w:r>
           </w:p>
         </w:tc>
@@ -7801,16 +7828,7 @@
                 <w:sz w:val="22"/>
                 <w:szCs w:val="22"/>
               </w:rPr>
-              <w:t xml:space="preserve"> </w:t>
-            </w:r>
-            <w:r>
-              <w:rPr>
-                <w:rFonts w:ascii="等线" w:eastAsia="等线" w:hAnsi="等线" w:hint="eastAsia"/>
-                <w:color w:val="000000"/>
-                <w:sz w:val="22"/>
-                <w:szCs w:val="22"/>
-              </w:rPr>
-              <w:t>软件安装与卸载</w:t>
+              <w:t xml:space="preserve"> 网络配置</w:t>
             </w:r>
           </w:p>
         </w:tc>
@@ -7937,16 +7955,7 @@
                 <w:sz w:val="22"/>
                 <w:szCs w:val="22"/>
               </w:rPr>
-              <w:t xml:space="preserve"> </w:t>
-            </w:r>
-            <w:r>
-              <w:rPr>
-                <w:rFonts w:ascii="等线" w:eastAsia="等线" w:hAnsi="等线" w:hint="eastAsia"/>
-                <w:color w:val="000000"/>
-                <w:sz w:val="22"/>
-                <w:szCs w:val="22"/>
-              </w:rPr>
-              <w:t>命令执行过程与bash配置</w:t>
+              <w:t xml:space="preserve"> 命令执行过程</w:t>
             </w:r>
           </w:p>
         </w:tc>
@@ -8073,7 +8082,7 @@
                 <w:sz w:val="22"/>
                 <w:szCs w:val="22"/>
               </w:rPr>
-              <w:t xml:space="preserve"> shell</w:t>
+              <w:t xml:space="preserve"> shell脚本基础</w:t>
             </w:r>
             <w:r>
               <w:rPr>
@@ -8082,16 +8091,7 @@
                 <w:sz w:val="22"/>
                 <w:szCs w:val="22"/>
               </w:rPr>
-              <w:t>脚本基础</w:t>
-            </w:r>
-            <w:r>
-              <w:rPr>
-                <w:rFonts w:ascii="等线" w:eastAsia="等线" w:hAnsi="等线" w:hint="eastAsia"/>
-                <w:color w:val="000000"/>
-                <w:sz w:val="22"/>
-                <w:szCs w:val="22"/>
-              </w:rPr>
-              <w:t>1</w:t>
+              <w:t>-变量</w:t>
             </w:r>
           </w:p>
         </w:tc>
@@ -8218,8 +8218,19 @@
                 <w:sz w:val="22"/>
                 <w:szCs w:val="22"/>
               </w:rPr>
-              <w:t>shell脚本基础2</w:t>
+              <w:t>shell脚本基础</w:t>
             </w:r>
+            <w:r>
+              <w:rPr>
+                <w:rFonts w:ascii="等线" w:eastAsia="等线" w:hAnsi="等线" w:hint="eastAsia"/>
+                <w:color w:val="000000"/>
+                <w:sz w:val="22"/>
+                <w:szCs w:val="22"/>
+              </w:rPr>
+              <w:t>-逻辑判断与循环</w:t>
+            </w:r>
+            <w:bookmarkStart w:id="21" w:name="_GoBack"/>
+            <w:bookmarkEnd w:id="21"/>
           </w:p>
         </w:tc>
         <w:tc>
@@ -8345,16 +8356,7 @@
                 <w:sz w:val="22"/>
                 <w:szCs w:val="22"/>
               </w:rPr>
-              <w:t xml:space="preserve"> </w:t>
-            </w:r>
-            <w:r>
-              <w:rPr>
-                <w:rFonts w:ascii="等线" w:eastAsia="等线" w:hAnsi="等线" w:hint="eastAsia"/>
-                <w:color w:val="000000"/>
-                <w:sz w:val="22"/>
-                <w:szCs w:val="22"/>
-              </w:rPr>
-              <w:t>Linux系统服务</w:t>
+              <w:t xml:space="preserve"> Linux系统服务</w:t>
             </w:r>
           </w:p>
         </w:tc>
@@ -8744,30 +8746,8 @@
                 <w:sz w:val="22"/>
                 <w:szCs w:val="22"/>
               </w:rPr>
-              <w:t>编写一个</w:t>
+              <w:t>Linux启动过程</w:t>
             </w:r>
-            <w:proofErr w:type="spellStart"/>
-            <w:r>
-              <w:rPr>
-                <w:rFonts w:ascii="等线" w:eastAsia="等线" w:hAnsi="等线" w:hint="eastAsia"/>
-                <w:color w:val="000000"/>
-                <w:sz w:val="22"/>
-                <w:szCs w:val="22"/>
-              </w:rPr>
-              <w:t>cp</w:t>
-            </w:r>
-            <w:proofErr w:type="spellEnd"/>
-            <w:r>
-              <w:rPr>
-                <w:rFonts w:ascii="等线" w:eastAsia="等线" w:hAnsi="等线" w:hint="eastAsia"/>
-                <w:color w:val="000000"/>
-                <w:sz w:val="22"/>
-                <w:szCs w:val="22"/>
-              </w:rPr>
-              <w:t>命令</w:t>
-            </w:r>
-            <w:bookmarkStart w:id="21" w:name="_GoBack"/>
-            <w:bookmarkEnd w:id="21"/>
           </w:p>
         </w:tc>
         <w:tc>
@@ -19785,6 +19765,7 @@
     <w:lsdException w:name="Strong" w:qFormat="1"/>
     <w:lsdException w:name="Emphasis" w:qFormat="1"/>
     <w:lsdException w:name="HTML Preformatted" w:semiHidden="1" w:unhideWhenUsed="1"/>
+    <w:lsdException w:name="Normal Table" w:semiHidden="1" w:unhideWhenUsed="1"/>
     <w:lsdException w:name="No List" w:semiHidden="1" w:unhideWhenUsed="1"/>
     <w:lsdException w:name="Outline List 1" w:semiHidden="1" w:unhideWhenUsed="1"/>
     <w:lsdException w:name="Outline List 2" w:semiHidden="1" w:unhideWhenUsed="1"/>
@@ -19827,8 +19808,10 @@
     <w:lsdException w:name="Table Elegant" w:semiHidden="1" w:unhideWhenUsed="1"/>
     <w:lsdException w:name="Table Professional" w:semiHidden="1" w:unhideWhenUsed="1"/>
     <w:lsdException w:name="Table Subtle 1" w:semiHidden="1" w:unhideWhenUsed="1"/>
+    <w:lsdException w:name="Table Subtle 2" w:semiHidden="1" w:unhideWhenUsed="1"/>
     <w:lsdException w:name="Table Web 1" w:semiHidden="1" w:unhideWhenUsed="1"/>
     <w:lsdException w:name="Table Web 2" w:semiHidden="1" w:unhideWhenUsed="1"/>
+    <w:lsdException w:name="Table Web 3" w:semiHidden="1" w:unhideWhenUsed="1"/>
     <w:lsdException w:name="Table Theme" w:semiHidden="1" w:unhideWhenUsed="1"/>
     <w:lsdException w:name="Placeholder Text" w:semiHidden="1" w:uiPriority="99"/>
     <w:lsdException w:name="No Spacing" w:uiPriority="1" w:qFormat="1"/>
@@ -20908,7 +20891,7 @@
 </file>
 
 <file path=customXml/itemProps1.xml><?xml version="1.0" encoding="utf-8"?>
-<ds:datastoreItem xmlns:ds="http://schemas.openxmlformats.org/officeDocument/2006/customXml" ds:itemID="{60D9E490-03A5-4075-86F1-75BE66A80F30}">
+<ds:datastoreItem xmlns:ds="http://schemas.openxmlformats.org/officeDocument/2006/customXml" ds:itemID="{A007A759-2931-4B61-94D7-ABC9B5C1F0F7}">
   <ds:schemaRefs>
     <ds:schemaRef ds:uri="http://schemas.openxmlformats.org/officeDocument/2006/bibliography"/>
   </ds:schemaRefs>

</xml_diff>